<commit_message>
Versione 2 bozza post kick off
</commit_message>
<xml_diff>
--- a/Bozze/BozzaPostKickOff.docx
+++ b/Bozze/BozzaPostKickOff.docx
@@ -9,7 +9,7 @@
         <w:widowControl w:val="1"/>
         <w:numPr>
           <w:ilvl w:val="0"/>
-          <w:numId w:val="3"/>
+          <w:numId w:val="1"/>
         </w:numPr>
         <w:pBdr>
           <w:top w:space="0" w:sz="0" w:val="nil"/>
@@ -49,7 +49,7 @@
         <w:widowControl w:val="1"/>
         <w:numPr>
           <w:ilvl w:val="1"/>
-          <w:numId w:val="3"/>
+          <w:numId w:val="1"/>
         </w:numPr>
         <w:pBdr>
           <w:top w:space="0" w:sz="0" w:val="nil"/>
@@ -89,7 +89,7 @@
         <w:widowControl w:val="1"/>
         <w:numPr>
           <w:ilvl w:val="1"/>
-          <w:numId w:val="3"/>
+          <w:numId w:val="1"/>
         </w:numPr>
         <w:pBdr>
           <w:top w:space="0" w:sz="0" w:val="nil"/>
@@ -129,7 +129,7 @@
         <w:widowControl w:val="1"/>
         <w:numPr>
           <w:ilvl w:val="0"/>
-          <w:numId w:val="3"/>
+          <w:numId w:val="1"/>
         </w:numPr>
         <w:pBdr>
           <w:top w:space="0" w:sz="0" w:val="nil"/>
@@ -169,7 +169,7 @@
         <w:widowControl w:val="1"/>
         <w:numPr>
           <w:ilvl w:val="1"/>
-          <w:numId w:val="3"/>
+          <w:numId w:val="1"/>
         </w:numPr>
         <w:pBdr>
           <w:top w:space="0" w:sz="0" w:val="nil"/>
@@ -209,7 +209,7 @@
         <w:widowControl w:val="1"/>
         <w:numPr>
           <w:ilvl w:val="1"/>
-          <w:numId w:val="3"/>
+          <w:numId w:val="1"/>
         </w:numPr>
         <w:pBdr>
           <w:top w:space="0" w:sz="0" w:val="nil"/>
@@ -249,7 +249,7 @@
         <w:widowControl w:val="1"/>
         <w:numPr>
           <w:ilvl w:val="1"/>
-          <w:numId w:val="3"/>
+          <w:numId w:val="1"/>
         </w:numPr>
         <w:pBdr>
           <w:top w:space="0" w:sz="0" w:val="nil"/>
@@ -289,7 +289,7 @@
         <w:widowControl w:val="1"/>
         <w:numPr>
           <w:ilvl w:val="1"/>
-          <w:numId w:val="3"/>
+          <w:numId w:val="1"/>
         </w:numPr>
         <w:pBdr>
           <w:top w:space="0" w:sz="0" w:val="nil"/>
@@ -360,7 +360,7 @@
         <w:widowControl w:val="1"/>
         <w:numPr>
           <w:ilvl w:val="0"/>
-          <w:numId w:val="4"/>
+          <w:numId w:val="2"/>
         </w:numPr>
         <w:pBdr>
           <w:top w:space="0" w:sz="0" w:val="nil"/>
@@ -400,7 +400,7 @@
         <w:widowControl w:val="1"/>
         <w:numPr>
           <w:ilvl w:val="0"/>
-          <w:numId w:val="4"/>
+          <w:numId w:val="2"/>
         </w:numPr>
         <w:pBdr>
           <w:top w:space="0" w:sz="0" w:val="nil"/>
@@ -440,7 +440,7 @@
         <w:widowControl w:val="1"/>
         <w:numPr>
           <w:ilvl w:val="0"/>
-          <w:numId w:val="4"/>
+          <w:numId w:val="2"/>
         </w:numPr>
         <w:pBdr>
           <w:top w:space="0" w:sz="0" w:val="nil"/>
@@ -480,7 +480,7 @@
         <w:widowControl w:val="1"/>
         <w:numPr>
           <w:ilvl w:val="0"/>
-          <w:numId w:val="4"/>
+          <w:numId w:val="2"/>
         </w:numPr>
         <w:pBdr>
           <w:top w:space="0" w:sz="0" w:val="nil"/>
@@ -520,7 +520,7 @@
         <w:widowControl w:val="1"/>
         <w:numPr>
           <w:ilvl w:val="0"/>
-          <w:numId w:val="4"/>
+          <w:numId w:val="2"/>
         </w:numPr>
         <w:pBdr>
           <w:top w:space="0" w:sz="0" w:val="nil"/>
@@ -560,7 +560,7 @@
         <w:widowControl w:val="1"/>
         <w:numPr>
           <w:ilvl w:val="0"/>
-          <w:numId w:val="4"/>
+          <w:numId w:val="2"/>
         </w:numPr>
         <w:pBdr>
           <w:top w:space="0" w:sz="0" w:val="nil"/>
@@ -600,7 +600,7 @@
         <w:widowControl w:val="1"/>
         <w:numPr>
           <w:ilvl w:val="0"/>
-          <w:numId w:val="4"/>
+          <w:numId w:val="2"/>
         </w:numPr>
         <w:pBdr>
           <w:top w:space="0" w:sz="0" w:val="nil"/>
@@ -759,7 +759,7 @@
           <w:color w:val="38761d"/>
           <w:rtl w:val="0"/>
         </w:rPr>
-        <w:t xml:space="preserve">Appunti Caccia:</w:t>
+        <w:t xml:space="preserve">Appunti Cacciarino:</w:t>
       </w:r>
       <w:r>
         <w:rPr>
@@ -1140,34 +1140,6 @@
           <w:color w:val="38761d"/>
           <w:rtl w:val="0"/>
         </w:rPr>
-        <w:t xml:space="preserve">1 settimana no scherzo</w:t>
-      </w:r>
-    </w:p>
-    <w:p>
-      <w:pPr>
-        <w:keepNext w:val="0"/>
-        <w:keepLines w:val="0"/>
-        <w:widowControl w:val="1"/>
-        <w:pBdr>
-          <w:top w:space="0" w:sz="0" w:val="nil"/>
-          <w:left w:space="0" w:sz="0" w:val="nil"/>
-          <w:bottom w:space="0" w:sz="0" w:val="nil"/>
-          <w:right w:space="0" w:sz="0" w:val="nil"/>
-          <w:between w:space="0" w:sz="0" w:val="nil"/>
-        </w:pBdr>
-        <w:shd w:fill="auto" w:val="clear"/>
-        <w:spacing w:after="160" w:before="0" w:line="259" w:lineRule="auto"/>
-        <w:ind w:right="0"/>
-        <w:jc w:val="left"/>
-        <w:rPr>
-          <w:color w:val="38761d"/>
-        </w:rPr>
-      </w:pPr>
-      <w:r>
-        <w:rPr>
-          <w:color w:val="38761d"/>
-          <w:rtl w:val="0"/>
-        </w:rPr>
         <w:t xml:space="preserve">Non ci sono particolari scadenze, si faranno sicuramente incontri di avanzamento per discutere di eventuali problematiche in modo da avere un progetto funzionante.</w:t>
       </w:r>
     </w:p>
@@ -1409,7 +1381,7 @@
         <w:rPr>
           <w:rtl w:val="0"/>
         </w:rPr>
-        <w:t xml:space="preserve">Appunti Corbe:</w:t>
+        <w:t xml:space="preserve">Appunti Corbetta:</w:t>
       </w:r>
     </w:p>
     <w:p>
@@ -1721,35 +1693,61 @@
       </w:pPr>
       <w:r>
         <w:rPr>
+          <w:rtl w:val="0"/>
+        </w:rPr>
+      </w:r>
+    </w:p>
+    <w:p>
+      <w:pPr>
+        <w:keepNext w:val="0"/>
+        <w:keepLines w:val="0"/>
+        <w:widowControl w:val="1"/>
+        <w:pBdr>
+          <w:top w:space="0" w:sz="0" w:val="nil"/>
+          <w:left w:space="0" w:sz="0" w:val="nil"/>
+          <w:bottom w:space="0" w:sz="0" w:val="nil"/>
+          <w:right w:space="0" w:sz="0" w:val="nil"/>
+          <w:between w:space="0" w:sz="0" w:val="nil"/>
+        </w:pBdr>
+        <w:shd w:fill="auto" w:val="clear"/>
+        <w:spacing w:after="160" w:before="0" w:line="259" w:lineRule="auto"/>
+        <w:ind w:right="0"/>
+        <w:jc w:val="left"/>
+        <w:rPr>
           <w:color w:val="cc0000"/>
-          <w:rtl w:val="0"/>
-        </w:rPr>
-        <w:t xml:space="preserve">Appunti Lory:</w:t>
-      </w:r>
-    </w:p>
-    <w:p>
-      <w:pPr>
-        <w:keepNext w:val="0"/>
-        <w:keepLines w:val="0"/>
-        <w:widowControl w:val="1"/>
-        <w:pBdr>
-          <w:top w:space="0" w:sz="0" w:val="nil"/>
-          <w:left w:space="0" w:sz="0" w:val="nil"/>
-          <w:bottom w:space="0" w:sz="0" w:val="nil"/>
-          <w:right w:space="0" w:sz="0" w:val="nil"/>
-          <w:between w:space="0" w:sz="0" w:val="nil"/>
-        </w:pBdr>
-        <w:shd w:fill="auto" w:val="clear"/>
-        <w:spacing w:after="160" w:before="0" w:line="259" w:lineRule="auto"/>
-        <w:ind w:right="0"/>
-        <w:jc w:val="left"/>
+        </w:rPr>
+      </w:pPr>
+      <w:r>
         <w:rPr>
           <w:color w:val="cc0000"/>
-        </w:rPr>
-      </w:pPr>
-      <w:r>
+          <w:rtl w:val="0"/>
+        </w:rPr>
+        <w:t xml:space="preserve">Appunti Erba:</w:t>
+      </w:r>
+    </w:p>
+    <w:p>
+      <w:pPr>
+        <w:keepNext w:val="0"/>
+        <w:keepLines w:val="0"/>
+        <w:widowControl w:val="1"/>
+        <w:pBdr>
+          <w:top w:space="0" w:sz="0" w:val="nil"/>
+          <w:left w:space="0" w:sz="0" w:val="nil"/>
+          <w:bottom w:space="0" w:sz="0" w:val="nil"/>
+          <w:right w:space="0" w:sz="0" w:val="nil"/>
+          <w:between w:space="0" w:sz="0" w:val="nil"/>
+        </w:pBdr>
+        <w:shd w:fill="auto" w:val="clear"/>
+        <w:spacing w:after="160" w:before="0" w:line="259" w:lineRule="auto"/>
+        <w:ind w:right="0"/>
+        <w:jc w:val="left"/>
         <w:rPr>
           <w:color w:val="cc0000"/>
+        </w:rPr>
+      </w:pPr>
+      <w:r>
+        <w:rPr>
+          <w:color w:val="cc0000"/>
           <w:rtl w:val="0"/>
         </w:rPr>
         <w:t xml:space="preserve">Socio di medich -&gt; Gianfranco</w:t>
@@ -2163,1767 +2161,6 @@
         <w:rPr>
           <w:rtl w:val="0"/>
         </w:rPr>
-      </w:r>
-    </w:p>
-    <w:p>
-      <w:pPr>
-        <w:keepNext w:val="0"/>
-        <w:keepLines w:val="0"/>
-        <w:widowControl w:val="1"/>
-        <w:pBdr>
-          <w:top w:space="0" w:sz="0" w:val="nil"/>
-          <w:left w:space="0" w:sz="0" w:val="nil"/>
-          <w:bottom w:space="0" w:sz="0" w:val="nil"/>
-          <w:right w:space="0" w:sz="0" w:val="nil"/>
-          <w:between w:space="0" w:sz="0" w:val="nil"/>
-        </w:pBdr>
-        <w:shd w:fill="auto" w:val="clear"/>
-        <w:spacing w:after="160" w:before="0" w:line="259" w:lineRule="auto"/>
-        <w:ind w:right="0"/>
-        <w:jc w:val="center"/>
-        <w:rPr>
-          <w:sz w:val="36"/>
-          <w:szCs w:val="36"/>
-        </w:rPr>
-      </w:pPr>
-      <w:r>
-        <w:rPr>
-          <w:sz w:val="36"/>
-          <w:szCs w:val="36"/>
-          <w:rtl w:val="0"/>
-        </w:rPr>
-        <w:t xml:space="preserve">Appunti schedulazione:</w:t>
-      </w:r>
-    </w:p>
-    <w:p>
-      <w:pPr>
-        <w:keepNext w:val="0"/>
-        <w:keepLines w:val="0"/>
-        <w:widowControl w:val="1"/>
-        <w:pBdr>
-          <w:top w:space="0" w:sz="0" w:val="nil"/>
-          <w:left w:space="0" w:sz="0" w:val="nil"/>
-          <w:bottom w:space="0" w:sz="0" w:val="nil"/>
-          <w:right w:space="0" w:sz="0" w:val="nil"/>
-          <w:between w:space="0" w:sz="0" w:val="nil"/>
-        </w:pBdr>
-        <w:shd w:fill="auto" w:val="clear"/>
-        <w:spacing w:after="160" w:before="0" w:line="259" w:lineRule="auto"/>
-        <w:ind w:left="0" w:right="0" w:firstLine="0"/>
-        <w:jc w:val="left"/>
-        <w:rPr/>
-      </w:pPr>
-      <w:r>
-        <w:rPr>
-          <w:rtl w:val="0"/>
-        </w:rPr>
-        <w:t xml:space="preserve">Ragionamento per prototipi. Sviluppare una serie di prototipi in modo da poter svolgere e gestire il progetto in maniera ricorsiva, sviluppando quindi un primo prototipo grezzo che include il core essenziale del progetto. Successivamente passare a un secondo prototipo che implementa le caratteristiche grafiche e funzionali migliorate, e infine sviluppare l’ultimo prototipo, rappresentante il prodotto finale comprendente tutte le richieste e requisiti precedenti.</w:t>
-      </w:r>
-    </w:p>
-    <w:p>
-      <w:pPr>
-        <w:keepNext w:val="0"/>
-        <w:keepLines w:val="0"/>
-        <w:widowControl w:val="1"/>
-        <w:pBdr>
-          <w:top w:space="0" w:sz="0" w:val="nil"/>
-          <w:left w:space="0" w:sz="0" w:val="nil"/>
-          <w:bottom w:space="0" w:sz="0" w:val="nil"/>
-          <w:right w:space="0" w:sz="0" w:val="nil"/>
-          <w:between w:space="0" w:sz="0" w:val="nil"/>
-        </w:pBdr>
-        <w:shd w:fill="auto" w:val="clear"/>
-        <w:spacing w:after="160" w:before="0" w:line="259" w:lineRule="auto"/>
-        <w:ind w:left="0" w:right="0" w:firstLine="0"/>
-        <w:jc w:val="left"/>
-        <w:rPr/>
-      </w:pPr>
-      <w:r>
-        <w:rPr>
-          <w:rtl w:val="0"/>
-        </w:rPr>
-        <w:t xml:space="preserve">Link utili:</w:t>
-      </w:r>
-    </w:p>
-    <w:p>
-      <w:pPr>
-        <w:keepNext w:val="0"/>
-        <w:keepLines w:val="0"/>
-        <w:widowControl w:val="1"/>
-        <w:numPr>
-          <w:ilvl w:val="0"/>
-          <w:numId w:val="2"/>
-        </w:numPr>
-        <w:pBdr>
-          <w:top w:space="0" w:sz="0" w:val="nil"/>
-          <w:left w:space="0" w:sz="0" w:val="nil"/>
-          <w:bottom w:space="0" w:sz="0" w:val="nil"/>
-          <w:right w:space="0" w:sz="0" w:val="nil"/>
-          <w:between w:space="0" w:sz="0" w:val="nil"/>
-        </w:pBdr>
-        <w:shd w:fill="auto" w:val="clear"/>
-        <w:spacing w:after="160" w:before="0" w:line="259" w:lineRule="auto"/>
-        <w:ind w:left="720" w:right="0" w:hanging="360"/>
-        <w:jc w:val="left"/>
-        <w:rPr>
-          <w:sz w:val="26"/>
-          <w:szCs w:val="26"/>
-          <w:u w:val="none"/>
-        </w:rPr>
-      </w:pPr>
-      <w:hyperlink r:id="rId7">
-        <w:r>
-          <w:rPr>
-            <w:color w:val="1155cc"/>
-            <w:sz w:val="26"/>
-            <w:szCs w:val="26"/>
-            <w:u w:val="single"/>
-            <w:rtl w:val="0"/>
-          </w:rPr>
-          <w:t xml:space="preserve">https://trello.com/b/M67sTctW</w:t>
-        </w:r>
-      </w:hyperlink>
-      <w:r>
-        <w:rPr>
-          <w:rtl w:val="0"/>
-        </w:rPr>
-      </w:r>
-    </w:p>
-    <w:p>
-      <w:pPr>
-        <w:keepNext w:val="0"/>
-        <w:keepLines w:val="0"/>
-        <w:widowControl w:val="1"/>
-        <w:pBdr>
-          <w:top w:space="0" w:sz="0" w:val="nil"/>
-          <w:left w:space="0" w:sz="0" w:val="nil"/>
-          <w:bottom w:space="0" w:sz="0" w:val="nil"/>
-          <w:right w:space="0" w:sz="0" w:val="nil"/>
-          <w:between w:space="0" w:sz="0" w:val="nil"/>
-        </w:pBdr>
-        <w:shd w:fill="auto" w:val="clear"/>
-        <w:spacing w:after="160" w:before="0" w:line="259" w:lineRule="auto"/>
-        <w:ind w:left="0" w:right="0" w:firstLine="0"/>
-        <w:jc w:val="left"/>
-        <w:rPr/>
-      </w:pPr>
-      <w:r>
-        <w:rPr>
-          <w:rtl w:val="0"/>
-        </w:rPr>
-      </w:r>
-    </w:p>
-    <w:p>
-      <w:pPr>
-        <w:keepNext w:val="0"/>
-        <w:keepLines w:val="0"/>
-        <w:widowControl w:val="1"/>
-        <w:numPr>
-          <w:ilvl w:val="0"/>
-          <w:numId w:val="1"/>
-        </w:numPr>
-        <w:pBdr>
-          <w:top w:space="0" w:sz="0" w:val="nil"/>
-          <w:left w:space="0" w:sz="0" w:val="nil"/>
-          <w:bottom w:space="0" w:sz="0" w:val="nil"/>
-          <w:right w:space="0" w:sz="0" w:val="nil"/>
-          <w:between w:space="0" w:sz="0" w:val="nil"/>
-        </w:pBdr>
-        <w:shd w:fill="auto" w:val="clear"/>
-        <w:spacing w:after="0" w:afterAutospacing="0" w:before="0" w:line="259" w:lineRule="auto"/>
-        <w:ind w:left="720" w:right="0" w:hanging="360"/>
-        <w:jc w:val="left"/>
-        <w:rPr>
-          <w:sz w:val="30"/>
-          <w:szCs w:val="30"/>
-        </w:rPr>
-      </w:pPr>
-      <w:r>
-        <w:rPr>
-          <w:sz w:val="30"/>
-          <w:szCs w:val="30"/>
-          <w:rtl w:val="0"/>
-        </w:rPr>
-        <w:t xml:space="preserve">Attività e milestones</w:t>
-      </w:r>
-    </w:p>
-    <w:p>
-      <w:pPr>
-        <w:keepNext w:val="0"/>
-        <w:keepLines w:val="0"/>
-        <w:widowControl w:val="1"/>
-        <w:numPr>
-          <w:ilvl w:val="1"/>
-          <w:numId w:val="1"/>
-        </w:numPr>
-        <w:pBdr>
-          <w:top w:space="0" w:sz="0" w:val="nil"/>
-          <w:left w:space="0" w:sz="0" w:val="nil"/>
-          <w:bottom w:space="0" w:sz="0" w:val="nil"/>
-          <w:right w:space="0" w:sz="0" w:val="nil"/>
-          <w:between w:space="0" w:sz="0" w:val="nil"/>
-        </w:pBdr>
-        <w:shd w:fill="auto" w:val="clear"/>
-        <w:spacing w:after="0" w:afterAutospacing="0" w:before="0" w:line="259" w:lineRule="auto"/>
-        <w:ind w:left="1440" w:right="0" w:hanging="360"/>
-        <w:jc w:val="left"/>
-        <w:rPr>
-          <w:sz w:val="26"/>
-          <w:szCs w:val="26"/>
-        </w:rPr>
-      </w:pPr>
-      <w:r>
-        <w:rPr>
-          <w:sz w:val="26"/>
-          <w:szCs w:val="26"/>
-          <w:rtl w:val="0"/>
-        </w:rPr>
-        <w:t xml:space="preserve">FASE DI ANALISI </w:t>
-      </w:r>
-    </w:p>
-    <w:p>
-      <w:pPr>
-        <w:keepNext w:val="0"/>
-        <w:keepLines w:val="0"/>
-        <w:widowControl w:val="1"/>
-        <w:numPr>
-          <w:ilvl w:val="2"/>
-          <w:numId w:val="1"/>
-        </w:numPr>
-        <w:pBdr>
-          <w:top w:space="0" w:sz="0" w:val="nil"/>
-          <w:left w:space="0" w:sz="0" w:val="nil"/>
-          <w:bottom w:space="0" w:sz="0" w:val="nil"/>
-          <w:right w:space="0" w:sz="0" w:val="nil"/>
-          <w:between w:space="0" w:sz="0" w:val="nil"/>
-        </w:pBdr>
-        <w:shd w:fill="auto" w:val="clear"/>
-        <w:spacing w:after="0" w:afterAutospacing="0" w:before="0" w:line="259" w:lineRule="auto"/>
-        <w:ind w:left="2160" w:right="0" w:hanging="360"/>
-        <w:jc w:val="left"/>
-        <w:rPr>
-          <w:u w:val="none"/>
-        </w:rPr>
-      </w:pPr>
-      <w:r>
-        <w:rPr>
-          <w:rtl w:val="0"/>
-        </w:rPr>
-        <w:t xml:space="preserve">Analisi bozze e sviluppo idee preliminari (07/02/2021)</w:t>
-      </w:r>
-    </w:p>
-    <w:p>
-      <w:pPr>
-        <w:keepNext w:val="0"/>
-        <w:keepLines w:val="0"/>
-        <w:widowControl w:val="1"/>
-        <w:numPr>
-          <w:ilvl w:val="2"/>
-          <w:numId w:val="1"/>
-        </w:numPr>
-        <w:pBdr>
-          <w:top w:space="0" w:sz="0" w:val="nil"/>
-          <w:left w:space="0" w:sz="0" w:val="nil"/>
-          <w:bottom w:space="0" w:sz="0" w:val="nil"/>
-          <w:right w:space="0" w:sz="0" w:val="nil"/>
-          <w:between w:space="0" w:sz="0" w:val="nil"/>
-        </w:pBdr>
-        <w:shd w:fill="auto" w:val="clear"/>
-        <w:spacing w:after="0" w:afterAutospacing="0" w:before="0" w:line="259" w:lineRule="auto"/>
-        <w:ind w:left="2160" w:right="0" w:hanging="360"/>
-        <w:jc w:val="left"/>
-        <w:rPr>
-          <w:u w:val="none"/>
-        </w:rPr>
-      </w:pPr>
-      <w:r>
-        <w:rPr>
-          <w:rtl w:val="0"/>
-        </w:rPr>
-        <w:t xml:space="preserve">Sviluppo WBS con Ms Project (08/02/2021)</w:t>
-      </w:r>
-    </w:p>
-    <w:p>
-      <w:pPr>
-        <w:keepNext w:val="0"/>
-        <w:keepLines w:val="0"/>
-        <w:widowControl w:val="1"/>
-        <w:numPr>
-          <w:ilvl w:val="2"/>
-          <w:numId w:val="1"/>
-        </w:numPr>
-        <w:pBdr>
-          <w:top w:space="0" w:sz="0" w:val="nil"/>
-          <w:left w:space="0" w:sz="0" w:val="nil"/>
-          <w:bottom w:space="0" w:sz="0" w:val="nil"/>
-          <w:right w:space="0" w:sz="0" w:val="nil"/>
-          <w:between w:space="0" w:sz="0" w:val="nil"/>
-        </w:pBdr>
-        <w:shd w:fill="auto" w:val="clear"/>
-        <w:spacing w:after="0" w:afterAutospacing="0" w:before="0" w:line="259" w:lineRule="auto"/>
-        <w:ind w:left="2160" w:right="0" w:hanging="360"/>
-        <w:jc w:val="left"/>
-        <w:rPr>
-          <w:u w:val="none"/>
-        </w:rPr>
-      </w:pPr>
-      <w:r>
-        <w:rPr>
-          <w:rtl w:val="0"/>
-        </w:rPr>
-        <w:t xml:space="preserve">Sviluppo documento requisiti (14/02/2021)</w:t>
-      </w:r>
-    </w:p>
-    <w:p>
-      <w:pPr>
-        <w:keepNext w:val="0"/>
-        <w:keepLines w:val="0"/>
-        <w:widowControl w:val="1"/>
-        <w:numPr>
-          <w:ilvl w:val="2"/>
-          <w:numId w:val="1"/>
-        </w:numPr>
-        <w:pBdr>
-          <w:top w:space="0" w:sz="0" w:val="nil"/>
-          <w:left w:space="0" w:sz="0" w:val="nil"/>
-          <w:bottom w:space="0" w:sz="0" w:val="nil"/>
-          <w:right w:space="0" w:sz="0" w:val="nil"/>
-          <w:between w:space="0" w:sz="0" w:val="nil"/>
-        </w:pBdr>
-        <w:shd w:fill="auto" w:val="clear"/>
-        <w:spacing w:after="0" w:afterAutospacing="0" w:before="0" w:line="259" w:lineRule="auto"/>
-        <w:ind w:left="2160" w:right="0" w:hanging="360"/>
-        <w:jc w:val="left"/>
-        <w:rPr>
-          <w:u w:val="none"/>
-        </w:rPr>
-      </w:pPr>
-      <w:r>
-        <w:rPr>
-          <w:rtl w:val="0"/>
-        </w:rPr>
-        <w:t xml:space="preserve">Sviluppo documento casi d’uso (14/02/2021)</w:t>
-      </w:r>
-    </w:p>
-    <w:p>
-      <w:pPr>
-        <w:keepNext w:val="0"/>
-        <w:keepLines w:val="0"/>
-        <w:widowControl w:val="1"/>
-        <w:numPr>
-          <w:ilvl w:val="2"/>
-          <w:numId w:val="1"/>
-        </w:numPr>
-        <w:pBdr>
-          <w:top w:space="0" w:sz="0" w:val="nil"/>
-          <w:left w:space="0" w:sz="0" w:val="nil"/>
-          <w:bottom w:space="0" w:sz="0" w:val="nil"/>
-          <w:right w:space="0" w:sz="0" w:val="nil"/>
-          <w:between w:space="0" w:sz="0" w:val="nil"/>
-        </w:pBdr>
-        <w:shd w:fill="auto" w:val="clear"/>
-        <w:spacing w:after="0" w:afterAutospacing="0" w:before="0" w:line="259" w:lineRule="auto"/>
-        <w:ind w:left="2160" w:right="0" w:hanging="360"/>
-        <w:jc w:val="left"/>
-        <w:rPr>
-          <w:u w:val="none"/>
-        </w:rPr>
-      </w:pPr>
-      <w:r>
-        <w:rPr>
-          <w:rtl w:val="0"/>
-        </w:rPr>
-        <w:t xml:space="preserve">/Sviluppo del diagramma delle pagine e classi/ (definire inizio-fine)</w:t>
-      </w:r>
-    </w:p>
-    <w:p>
-      <w:pPr>
-        <w:keepNext w:val="0"/>
-        <w:keepLines w:val="0"/>
-        <w:widowControl w:val="1"/>
-        <w:numPr>
-          <w:ilvl w:val="2"/>
-          <w:numId w:val="1"/>
-        </w:numPr>
-        <w:pBdr>
-          <w:top w:space="0" w:sz="0" w:val="nil"/>
-          <w:left w:space="0" w:sz="0" w:val="nil"/>
-          <w:bottom w:space="0" w:sz="0" w:val="nil"/>
-          <w:right w:space="0" w:sz="0" w:val="nil"/>
-          <w:between w:space="0" w:sz="0" w:val="nil"/>
-        </w:pBdr>
-        <w:shd w:fill="auto" w:val="clear"/>
-        <w:spacing w:after="0" w:afterAutospacing="0" w:before="0" w:line="259" w:lineRule="auto"/>
-        <w:ind w:left="2160" w:right="0" w:hanging="360"/>
-        <w:jc w:val="left"/>
-        <w:rPr>
-          <w:u w:val="none"/>
-        </w:rPr>
-      </w:pPr>
-      <w:r>
-        <w:rPr>
-          <w:rtl w:val="0"/>
-        </w:rPr>
-        <w:t xml:space="preserve">Sviluppo del diagramma ER (14/02/2021)</w:t>
-      </w:r>
-    </w:p>
-    <w:p>
-      <w:pPr>
-        <w:keepNext w:val="0"/>
-        <w:keepLines w:val="0"/>
-        <w:widowControl w:val="1"/>
-        <w:numPr>
-          <w:ilvl w:val="1"/>
-          <w:numId w:val="1"/>
-        </w:numPr>
-        <w:pBdr>
-          <w:top w:space="0" w:sz="0" w:val="nil"/>
-          <w:left w:space="0" w:sz="0" w:val="nil"/>
-          <w:bottom w:space="0" w:sz="0" w:val="nil"/>
-          <w:right w:space="0" w:sz="0" w:val="nil"/>
-          <w:between w:space="0" w:sz="0" w:val="nil"/>
-        </w:pBdr>
-        <w:shd w:fill="auto" w:val="clear"/>
-        <w:spacing w:after="0" w:afterAutospacing="0" w:before="0" w:line="259" w:lineRule="auto"/>
-        <w:ind w:left="1440" w:right="0" w:hanging="360"/>
-        <w:jc w:val="left"/>
-        <w:rPr>
-          <w:sz w:val="26"/>
-          <w:szCs w:val="26"/>
-        </w:rPr>
-      </w:pPr>
-      <w:r>
-        <w:rPr>
-          <w:sz w:val="26"/>
-          <w:szCs w:val="26"/>
-          <w:rtl w:val="0"/>
-        </w:rPr>
-        <w:t xml:space="preserve">FASE DI PROGETTAZIONE</w:t>
-      </w:r>
-    </w:p>
-    <w:p>
-      <w:pPr>
-        <w:keepNext w:val="0"/>
-        <w:keepLines w:val="0"/>
-        <w:widowControl w:val="1"/>
-        <w:numPr>
-          <w:ilvl w:val="2"/>
-          <w:numId w:val="1"/>
-        </w:numPr>
-        <w:pBdr>
-          <w:top w:space="0" w:sz="0" w:val="nil"/>
-          <w:left w:space="0" w:sz="0" w:val="nil"/>
-          <w:bottom w:space="0" w:sz="0" w:val="nil"/>
-          <w:right w:space="0" w:sz="0" w:val="nil"/>
-          <w:between w:space="0" w:sz="0" w:val="nil"/>
-        </w:pBdr>
-        <w:shd w:fill="auto" w:val="clear"/>
-        <w:spacing w:after="0" w:afterAutospacing="0" w:before="0" w:line="259" w:lineRule="auto"/>
-        <w:ind w:left="2160" w:right="0" w:hanging="360"/>
-        <w:jc w:val="left"/>
-        <w:rPr>
-          <w:b w:val="1"/>
-          <w:sz w:val="24"/>
-          <w:szCs w:val="24"/>
-        </w:rPr>
-      </w:pPr>
-      <w:r>
-        <w:rPr>
-          <w:b w:val="1"/>
-          <w:sz w:val="24"/>
-          <w:szCs w:val="24"/>
-          <w:u w:val="single"/>
-          <w:rtl w:val="0"/>
-        </w:rPr>
-        <w:t xml:space="preserve">Primo prototipo (15/02/2021-28/0/2021)</w:t>
-      </w:r>
-    </w:p>
-    <w:p>
-      <w:pPr>
-        <w:numPr>
-          <w:ilvl w:val="3"/>
-          <w:numId w:val="1"/>
-        </w:numPr>
-        <w:spacing w:after="0" w:afterAutospacing="0"/>
-        <w:ind w:left="2880" w:hanging="360"/>
-      </w:pPr>
-      <w:r>
-        <w:rPr>
-          <w:rtl w:val="0"/>
-        </w:rPr>
-        <w:t xml:space="preserve">Sviluppo della</w:t>
-      </w:r>
-      <w:r>
-        <w:rPr>
-          <w:b w:val="1"/>
-          <w:rtl w:val="0"/>
-        </w:rPr>
-        <w:t xml:space="preserve"> prima versione del database</w:t>
-      </w:r>
-      <w:r>
-        <w:rPr>
-          <w:rtl w:val="0"/>
-        </w:rPr>
-        <w:t xml:space="preserve">, realizzazione della tabella: “</w:t>
-      </w:r>
-      <w:r>
-        <w:rPr>
-          <w:b w:val="1"/>
-          <w:rtl w:val="0"/>
-        </w:rPr>
-        <w:t xml:space="preserve">Administrators</w:t>
-      </w:r>
-      <w:r>
-        <w:rPr>
-          <w:rtl w:val="0"/>
-        </w:rPr>
-        <w:t xml:space="preserve">”, che conterrà tutti gli account che hanno la possibilità di accedere al pannello amministrativo. Prevedere inserimento di vincoli su </w:t>
-      </w:r>
-      <w:r>
-        <w:rPr>
-          <w:u w:val="single"/>
-          <w:rtl w:val="0"/>
-        </w:rPr>
-        <w:t xml:space="preserve">chiave primaria, crittografia della password, flag di ruolo</w:t>
-      </w:r>
-      <w:r>
-        <w:rPr>
-          <w:rtl w:val="0"/>
-        </w:rPr>
-        <w:t xml:space="preserve"> (che sarà sempre administrator in questo caso),</w:t>
-      </w:r>
-      <w:r>
-        <w:rPr>
-          <w:u w:val="single"/>
-          <w:rtl w:val="0"/>
-        </w:rPr>
-        <w:t xml:space="preserve"> nome e cognome del personale</w:t>
-      </w:r>
-      <w:r>
-        <w:rPr>
-          <w:rtl w:val="0"/>
-        </w:rPr>
-        <w:t xml:space="preserve">. </w:t>
-      </w:r>
-    </w:p>
-    <w:p>
-      <w:pPr>
-        <w:keepNext w:val="0"/>
-        <w:keepLines w:val="0"/>
-        <w:widowControl w:val="1"/>
-        <w:numPr>
-          <w:ilvl w:val="3"/>
-          <w:numId w:val="1"/>
-        </w:numPr>
-        <w:pBdr>
-          <w:top w:space="0" w:sz="0" w:val="nil"/>
-          <w:left w:space="0" w:sz="0" w:val="nil"/>
-          <w:bottom w:space="0" w:sz="0" w:val="nil"/>
-          <w:right w:space="0" w:sz="0" w:val="nil"/>
-          <w:between w:space="0" w:sz="0" w:val="nil"/>
-        </w:pBdr>
-        <w:shd w:fill="auto" w:val="clear"/>
-        <w:spacing w:after="0" w:afterAutospacing="0" w:before="0" w:line="259" w:lineRule="auto"/>
-        <w:ind w:left="2880" w:right="0" w:hanging="360"/>
-        <w:jc w:val="left"/>
-        <w:rPr>
-          <w:u w:val="none"/>
-        </w:rPr>
-      </w:pPr>
-      <w:r>
-        <w:rPr>
-          <w:rtl w:val="0"/>
-        </w:rPr>
-        <w:t xml:space="preserve">Sviluppo interfaccia </w:t>
-      </w:r>
-      <w:r>
-        <w:rPr>
-          <w:b w:val="1"/>
-          <w:rtl w:val="0"/>
-        </w:rPr>
-        <w:t xml:space="preserve">front-end</w:t>
-      </w:r>
-      <w:r>
-        <w:rPr>
-          <w:rtl w:val="0"/>
-        </w:rPr>
-        <w:t xml:space="preserve"> web </w:t>
-      </w:r>
-      <w:r>
-        <w:rPr>
-          <w:b w:val="1"/>
-          <w:rtl w:val="0"/>
-        </w:rPr>
-        <w:t xml:space="preserve">grezza</w:t>
-      </w:r>
-      <w:r>
-        <w:rPr>
-          <w:rtl w:val="0"/>
-        </w:rPr>
-        <w:t xml:space="preserve">, comprendente la </w:t>
-      </w:r>
-      <w:r>
-        <w:rPr>
-          <w:u w:val="single"/>
-          <w:rtl w:val="0"/>
-        </w:rPr>
-        <w:t xml:space="preserve">pagina di scelta</w:t>
-      </w:r>
-      <w:r>
-        <w:rPr>
-          <w:rtl w:val="0"/>
-        </w:rPr>
-        <w:t xml:space="preserve"> (scelta tra cliente o personale), </w:t>
-      </w:r>
-      <w:r>
-        <w:rPr>
-          <w:u w:val="single"/>
-          <w:rtl w:val="0"/>
-        </w:rPr>
-        <w:t xml:space="preserve">pagina di accesso</w:t>
-      </w:r>
-      <w:r>
-        <w:rPr>
-          <w:rtl w:val="0"/>
-        </w:rPr>
-        <w:t xml:space="preserve"> (solo per personale autorizzato), il </w:t>
-      </w:r>
-      <w:r>
-        <w:rPr>
-          <w:u w:val="single"/>
-          <w:rtl w:val="0"/>
-        </w:rPr>
-        <w:t xml:space="preserve">pannello di amministrazione</w:t>
-      </w:r>
-      <w:r>
-        <w:rPr>
-          <w:rtl w:val="0"/>
-        </w:rPr>
-        <w:t xml:space="preserve"> ( solo per personale autorizzato).  Il pannello amministrativo per il personale autorizzato deve fornire la possibilità di selezionare tramite un menù, le seguenti operazioni: </w:t>
-      </w:r>
-      <w:r>
-        <w:rPr>
-          <w:u w:val="single"/>
-          <w:rtl w:val="0"/>
-        </w:rPr>
-        <w:t xml:space="preserve">creazione, modifica ed eliminazione del meeting</w:t>
-      </w:r>
-      <w:r>
-        <w:rPr>
-          <w:rtl w:val="0"/>
-        </w:rPr>
-        <w:t xml:space="preserve">. Prevedere la </w:t>
-      </w:r>
-      <w:r>
-        <w:rPr>
-          <w:b w:val="1"/>
-          <w:rtl w:val="0"/>
-        </w:rPr>
-        <w:t xml:space="preserve">creazione</w:t>
-      </w:r>
-      <w:r>
-        <w:rPr>
-          <w:rtl w:val="0"/>
-        </w:rPr>
-        <w:t xml:space="preserve"> del meeting di cui è necessario inserire </w:t>
-      </w:r>
-      <w:r>
-        <w:rPr>
-          <w:u w:val="single"/>
-          <w:rtl w:val="0"/>
-        </w:rPr>
-        <w:t xml:space="preserve">mail del personale, </w:t>
-      </w:r>
-      <w:r>
-        <w:rPr>
-          <w:u w:val="single"/>
-          <w:rtl w:val="0"/>
-        </w:rPr>
-        <w:t xml:space="preserve">mail</w:t>
-      </w:r>
-      <w:r>
-        <w:rPr>
-          <w:u w:val="single"/>
-          <w:rtl w:val="0"/>
-        </w:rPr>
-        <w:t xml:space="preserve">,nome e cognome del destinatario, data del meeting, orario del meeting, breve descrizione (opzionale) e relativo inserimento nel database</w:t>
-      </w:r>
-      <w:r>
-        <w:rPr>
-          <w:rtl w:val="0"/>
-        </w:rPr>
-        <w:t xml:space="preserve">. Prevede la </w:t>
-      </w:r>
-      <w:r>
-        <w:rPr>
-          <w:b w:val="1"/>
-          <w:rtl w:val="0"/>
-        </w:rPr>
-        <w:t xml:space="preserve">modifica </w:t>
-      </w:r>
-      <w:r>
-        <w:rPr>
-          <w:rtl w:val="0"/>
-        </w:rPr>
-        <w:t xml:space="preserve">del meeting, selezionando tra quelli disponibili quello da modificare. Prevedere quindi la </w:t>
-      </w:r>
-      <w:r>
-        <w:rPr>
-          <w:u w:val="single"/>
-          <w:rtl w:val="0"/>
-        </w:rPr>
-        <w:t xml:space="preserve">modifica dei campi elencati precedentemente e il loro relativo salvataggio nel database</w:t>
-      </w:r>
-      <w:r>
-        <w:rPr>
-          <w:rtl w:val="0"/>
-        </w:rPr>
-        <w:t xml:space="preserve">. Prevedere la </w:t>
-      </w:r>
-      <w:r>
-        <w:rPr>
-          <w:b w:val="1"/>
-          <w:rtl w:val="0"/>
-        </w:rPr>
-        <w:t xml:space="preserve">cancellazione </w:t>
-      </w:r>
-      <w:r>
-        <w:rPr>
-          <w:rtl w:val="0"/>
-        </w:rPr>
-        <w:t xml:space="preserve">del meeting,</w:t>
-      </w:r>
-      <w:r>
-        <w:rPr>
-          <w:u w:val="single"/>
-          <w:rtl w:val="0"/>
-        </w:rPr>
-        <w:t xml:space="preserve"> selezionandolo tra quelli disponibili con relativo aggiornamento del database</w:t>
-      </w:r>
-      <w:r>
-        <w:rPr>
-          <w:rtl w:val="0"/>
-        </w:rPr>
-        <w:t xml:space="preserve">.</w:t>
-      </w:r>
-    </w:p>
-    <w:p>
-      <w:pPr>
-        <w:keepNext w:val="0"/>
-        <w:keepLines w:val="0"/>
-        <w:widowControl w:val="1"/>
-        <w:numPr>
-          <w:ilvl w:val="3"/>
-          <w:numId w:val="1"/>
-        </w:numPr>
-        <w:pBdr>
-          <w:top w:space="0" w:sz="0" w:val="nil"/>
-          <w:left w:space="0" w:sz="0" w:val="nil"/>
-          <w:bottom w:space="0" w:sz="0" w:val="nil"/>
-          <w:right w:space="0" w:sz="0" w:val="nil"/>
-          <w:between w:space="0" w:sz="0" w:val="nil"/>
-        </w:pBdr>
-        <w:shd w:fill="auto" w:val="clear"/>
-        <w:spacing w:after="0" w:afterAutospacing="0" w:before="0" w:line="259" w:lineRule="auto"/>
-        <w:ind w:left="2880" w:right="0" w:hanging="360"/>
-        <w:jc w:val="left"/>
-        <w:rPr>
-          <w:u w:val="none"/>
-        </w:rPr>
-      </w:pPr>
-      <w:r>
-        <w:rPr>
-          <w:rtl w:val="0"/>
-        </w:rPr>
-        <w:t xml:space="preserve">Sviluppo software </w:t>
-      </w:r>
-      <w:r>
-        <w:rPr>
-          <w:b w:val="1"/>
-          <w:rtl w:val="0"/>
-        </w:rPr>
-        <w:t xml:space="preserve">back-end basilare</w:t>
-      </w:r>
-      <w:r>
-        <w:rPr>
-          <w:rtl w:val="0"/>
-        </w:rPr>
-        <w:t xml:space="preserve">, evitando controlli sul cliente esterno, vincoli di sistema e ottimizzazioni per il calendar. </w:t>
-      </w:r>
-      <w:r>
-        <w:rPr>
-          <w:u w:val="single"/>
-          <w:rtl w:val="0"/>
-        </w:rPr>
-        <w:t xml:space="preserve">Includere</w:t>
-      </w:r>
-      <w:r>
-        <w:rPr>
-          <w:rtl w:val="0"/>
-        </w:rPr>
-        <w:t xml:space="preserve"> solamente la </w:t>
-      </w:r>
-      <w:r>
-        <w:rPr>
-          <w:u w:val="single"/>
-          <w:rtl w:val="0"/>
-        </w:rPr>
-        <w:t xml:space="preserve">gestione degli accessi</w:t>
-      </w:r>
-      <w:r>
-        <w:rPr>
-          <w:rtl w:val="0"/>
-        </w:rPr>
-        <w:t xml:space="preserve"> (controllo se mail e password sono corretti e account administrators), </w:t>
-      </w:r>
-      <w:r>
-        <w:rPr>
-          <w:u w:val="single"/>
-          <w:rtl w:val="0"/>
-        </w:rPr>
-        <w:t xml:space="preserve">controllo sui campi inseriti durante la creazione del meeting</w:t>
-      </w:r>
-      <w:r>
-        <w:rPr>
-          <w:rtl w:val="0"/>
-        </w:rPr>
-        <w:t xml:space="preserve"> (vedi punto precedente),</w:t>
-      </w:r>
-      <w:r>
-        <w:rPr>
-          <w:u w:val="single"/>
-          <w:rtl w:val="0"/>
-        </w:rPr>
-        <w:t xml:space="preserve"> conferma della creazione del meeting</w:t>
-      </w:r>
-      <w:r>
-        <w:rPr>
-          <w:rtl w:val="0"/>
-        </w:rPr>
-        <w:t xml:space="preserve"> (senza inserimento nel database).</w:t>
-      </w:r>
-    </w:p>
-    <w:p>
-      <w:pPr>
-        <w:keepNext w:val="0"/>
-        <w:keepLines w:val="0"/>
-        <w:widowControl w:val="1"/>
-        <w:numPr>
-          <w:ilvl w:val="2"/>
-          <w:numId w:val="1"/>
-        </w:numPr>
-        <w:pBdr>
-          <w:top w:space="0" w:sz="0" w:val="nil"/>
-          <w:left w:space="0" w:sz="0" w:val="nil"/>
-          <w:bottom w:space="0" w:sz="0" w:val="nil"/>
-          <w:right w:space="0" w:sz="0" w:val="nil"/>
-          <w:between w:space="0" w:sz="0" w:val="nil"/>
-        </w:pBdr>
-        <w:shd w:fill="auto" w:val="clear"/>
-        <w:spacing w:after="0" w:afterAutospacing="0" w:before="0" w:line="259" w:lineRule="auto"/>
-        <w:ind w:left="2160" w:right="0" w:hanging="360"/>
-        <w:jc w:val="left"/>
-        <w:rPr>
-          <w:b w:val="1"/>
-          <w:sz w:val="24"/>
-          <w:szCs w:val="24"/>
-        </w:rPr>
-      </w:pPr>
-      <w:r>
-        <w:rPr>
-          <w:b w:val="1"/>
-          <w:sz w:val="24"/>
-          <w:szCs w:val="24"/>
-          <w:u w:val="single"/>
-          <w:rtl w:val="0"/>
-        </w:rPr>
-        <w:t xml:space="preserve">Secondo prototipo (01/03/2021-28/03/2021)</w:t>
-      </w:r>
-    </w:p>
-    <w:p>
-      <w:pPr>
-        <w:numPr>
-          <w:ilvl w:val="3"/>
-          <w:numId w:val="1"/>
-        </w:numPr>
-        <w:spacing w:after="0" w:afterAutospacing="0"/>
-        <w:ind w:left="2880" w:hanging="360"/>
-      </w:pPr>
-      <w:r>
-        <w:rPr>
-          <w:rtl w:val="0"/>
-        </w:rPr>
-        <w:t xml:space="preserve">Sviluppo della </w:t>
-      </w:r>
-      <w:r>
-        <w:rPr>
-          <w:b w:val="1"/>
-          <w:rtl w:val="0"/>
-        </w:rPr>
-        <w:t xml:space="preserve">seconda versione del database</w:t>
-      </w:r>
-      <w:r>
-        <w:rPr>
-          <w:rtl w:val="0"/>
-        </w:rPr>
-        <w:t xml:space="preserve">. Realizzazione della tabella: “</w:t>
-      </w:r>
-      <w:r>
-        <w:rPr>
-          <w:b w:val="1"/>
-          <w:rtl w:val="0"/>
-        </w:rPr>
-        <w:t xml:space="preserve">Partecipanti</w:t>
-      </w:r>
-      <w:r>
-        <w:rPr>
-          <w:rtl w:val="0"/>
-        </w:rPr>
-        <w:t xml:space="preserve">”, che conterrà tutti gli utenti che si sono iscritti al meeting o che hanno ricevuto l’invito dal personale. Prevedere inserimento di vincoli su </w:t>
-      </w:r>
-      <w:r>
-        <w:rPr>
-          <w:u w:val="single"/>
-          <w:rtl w:val="0"/>
-        </w:rPr>
-        <w:t xml:space="preserve">chiave primaria, nome, cognome e mail del cliente</w:t>
-      </w:r>
-      <w:r>
-        <w:rPr>
-          <w:rtl w:val="0"/>
-        </w:rPr>
-        <w:t xml:space="preserve">). Realizzazione della tabella: “</w:t>
-      </w:r>
-      <w:r>
-        <w:rPr>
-          <w:b w:val="1"/>
-          <w:rtl w:val="0"/>
-        </w:rPr>
-        <w:t xml:space="preserve">Meeting</w:t>
-      </w:r>
-      <w:r>
-        <w:rPr>
-          <w:rtl w:val="0"/>
-        </w:rPr>
-        <w:t xml:space="preserve">”, che conterrà tutte le riunioni programmate. Prevedere inserimento di vincoli su </w:t>
-      </w:r>
-      <w:r>
-        <w:rPr>
-          <w:u w:val="single"/>
-          <w:rtl w:val="0"/>
-        </w:rPr>
-        <w:t xml:space="preserve">chiave primaria, data meeting, orario del meeting, identificativo del personale, identificativo del cliente e descrizione (opzionale)</w:t>
-      </w:r>
-      <w:r>
-        <w:rPr>
-          <w:rtl w:val="0"/>
-        </w:rPr>
-        <w:t xml:space="preserve">). Realizzazione della tabella “</w:t>
-      </w:r>
-      <w:r>
-        <w:rPr>
-          <w:b w:val="1"/>
-          <w:rtl w:val="0"/>
-        </w:rPr>
-        <w:t xml:space="preserve">M&amp;P</w:t>
-      </w:r>
-      <w:r>
-        <w:rPr>
-          <w:rtl w:val="0"/>
-        </w:rPr>
-        <w:t xml:space="preserve">”, che verrà utilizzata per tenere traccia del check-in e del check-out del cliente. Prevedere inserimento di vincoli su </w:t>
-      </w:r>
-      <w:r>
-        <w:rPr>
-          <w:u w:val="single"/>
-          <w:rtl w:val="0"/>
-        </w:rPr>
-        <w:t xml:space="preserve">chiave primaria, identificativo personale, identificativo cliente, check-in, check-out</w:t>
-      </w:r>
-      <w:r>
-        <w:rPr>
-          <w:rtl w:val="0"/>
-        </w:rPr>
-        <w:t xml:space="preserve">. (</w:t>
-      </w:r>
-      <w:r>
-        <w:rPr>
-          <w:b w:val="1"/>
-          <w:rtl w:val="0"/>
-        </w:rPr>
-        <w:t xml:space="preserve">N.B.</w:t>
-      </w:r>
-      <w:r>
-        <w:rPr>
-          <w:rtl w:val="0"/>
-        </w:rPr>
-        <w:t xml:space="preserve"> Valutare l’idea di rimuove id personale e id cliente, sostituendoli con id meeting, in modo da recuperare dalla tabella Meeting le informazioni come data, </w:t>
-      </w:r>
-      <w:r>
-        <w:rPr>
-          <w:rtl w:val="0"/>
-        </w:rPr>
-        <w:t xml:space="preserve">id</w:t>
-      </w:r>
-      <w:r>
-        <w:rPr>
-          <w:rtl w:val="0"/>
-        </w:rPr>
-        <w:t xml:space="preserve"> personale e id cliente)</w:t>
-      </w:r>
-    </w:p>
-    <w:p>
-      <w:pPr>
-        <w:keepNext w:val="0"/>
-        <w:keepLines w:val="0"/>
-        <w:widowControl w:val="1"/>
-        <w:numPr>
-          <w:ilvl w:val="3"/>
-          <w:numId w:val="1"/>
-        </w:numPr>
-        <w:pBdr>
-          <w:top w:space="0" w:sz="0" w:val="nil"/>
-          <w:left w:space="0" w:sz="0" w:val="nil"/>
-          <w:bottom w:space="0" w:sz="0" w:val="nil"/>
-          <w:right w:space="0" w:sz="0" w:val="nil"/>
-          <w:between w:space="0" w:sz="0" w:val="nil"/>
-        </w:pBdr>
-        <w:shd w:fill="auto" w:val="clear"/>
-        <w:spacing w:after="0" w:afterAutospacing="0" w:before="0" w:line="259" w:lineRule="auto"/>
-        <w:ind w:left="2880" w:right="0" w:hanging="360"/>
-        <w:jc w:val="left"/>
-        <w:rPr>
-          <w:u w:val="none"/>
-        </w:rPr>
-      </w:pPr>
-      <w:r>
-        <w:rPr>
-          <w:rtl w:val="0"/>
-        </w:rPr>
-        <w:t xml:space="preserve">Sviluppo interfaccia </w:t>
-      </w:r>
-      <w:r>
-        <w:rPr>
-          <w:b w:val="1"/>
-          <w:rtl w:val="0"/>
-        </w:rPr>
-        <w:t xml:space="preserve">front-end</w:t>
-      </w:r>
-      <w:r>
-        <w:rPr>
-          <w:rtl w:val="0"/>
-        </w:rPr>
-        <w:t xml:space="preserve">, comprendente la sezione per registrazione dei meeting da parte del cliente all’ingresso dell'azienda (</w:t>
-      </w:r>
-      <w:r>
-        <w:rPr>
-          <w:u w:val="single"/>
-          <w:rtl w:val="0"/>
-        </w:rPr>
-        <w:t xml:space="preserve">accesso cliente esterno</w:t>
-      </w:r>
-      <w:r>
-        <w:rPr>
-          <w:rtl w:val="0"/>
-        </w:rPr>
-        <w:t xml:space="preserve">). Tale interfaccia </w:t>
-      </w:r>
-      <w:r>
-        <w:rPr>
-          <w:u w:val="single"/>
-          <w:rtl w:val="0"/>
-        </w:rPr>
-        <w:t xml:space="preserve">non prevede la presenza di login</w:t>
-      </w:r>
-      <w:r>
-        <w:rPr>
-          <w:rtl w:val="0"/>
-        </w:rPr>
-        <w:t xml:space="preserve"> ma il cliente deve poter sin da subito </w:t>
-      </w:r>
-      <w:r>
-        <w:rPr>
-          <w:rtl w:val="0"/>
-        </w:rPr>
-        <w:t xml:space="preserve">realizzare un meeting</w:t>
-      </w:r>
-      <w:r>
-        <w:rPr>
-          <w:rtl w:val="0"/>
-        </w:rPr>
-        <w:t xml:space="preserve">, </w:t>
-      </w:r>
-      <w:r>
-        <w:rPr>
-          <w:u w:val="single"/>
-          <w:rtl w:val="0"/>
-        </w:rPr>
-        <w:t xml:space="preserve">selezionando il personale da incontrare, l’orario d’incontro, la data d’incontro, inserire la propria mail, proprio nome e cognome e una breve descrizione (opzionale)</w:t>
-      </w:r>
-      <w:r>
-        <w:rPr>
-          <w:rtl w:val="0"/>
-        </w:rPr>
-        <w:t xml:space="preserve">. </w:t>
-      </w:r>
-    </w:p>
-    <w:p>
-      <w:pPr>
-        <w:keepNext w:val="0"/>
-        <w:keepLines w:val="0"/>
-        <w:widowControl w:val="1"/>
-        <w:numPr>
-          <w:ilvl w:val="3"/>
-          <w:numId w:val="1"/>
-        </w:numPr>
-        <w:pBdr>
-          <w:top w:space="0" w:sz="0" w:val="nil"/>
-          <w:left w:space="0" w:sz="0" w:val="nil"/>
-          <w:bottom w:space="0" w:sz="0" w:val="nil"/>
-          <w:right w:space="0" w:sz="0" w:val="nil"/>
-          <w:between w:space="0" w:sz="0" w:val="nil"/>
-        </w:pBdr>
-        <w:shd w:fill="auto" w:val="clear"/>
-        <w:spacing w:after="0" w:afterAutospacing="0" w:before="0" w:line="259" w:lineRule="auto"/>
-        <w:ind w:left="2880" w:right="0" w:hanging="360"/>
-        <w:jc w:val="left"/>
-        <w:rPr>
-          <w:u w:val="none"/>
-        </w:rPr>
-      </w:pPr>
-      <w:r>
-        <w:rPr>
-          <w:b w:val="1"/>
-          <w:rtl w:val="0"/>
-        </w:rPr>
-        <w:t xml:space="preserve">Miglioramento dell’interfaccia web</w:t>
-      </w:r>
-      <w:r>
-        <w:rPr>
-          <w:rtl w:val="0"/>
-        </w:rPr>
-        <w:t xml:space="preserve"> (</w:t>
-      </w:r>
-      <w:r>
-        <w:rPr>
-          <w:u w:val="single"/>
-          <w:rtl w:val="0"/>
-        </w:rPr>
-        <w:t xml:space="preserve">personale autorizzato e cliente esterno</w:t>
-      </w:r>
-      <w:r>
-        <w:rPr>
-          <w:rtl w:val="0"/>
-        </w:rPr>
-        <w:t xml:space="preserve">)</w:t>
-      </w:r>
-      <w:r>
-        <w:rPr>
-          <w:b w:val="1"/>
-          <w:rtl w:val="0"/>
-        </w:rPr>
-        <w:t xml:space="preserve"> e dell’interazione</w:t>
-      </w:r>
-      <w:r>
-        <w:rPr>
-          <w:rtl w:val="0"/>
-        </w:rPr>
-        <w:t xml:space="preserve"> client-page.</w:t>
-      </w:r>
-    </w:p>
-    <w:p>
-      <w:pPr>
-        <w:keepNext w:val="0"/>
-        <w:keepLines w:val="0"/>
-        <w:widowControl w:val="1"/>
-        <w:numPr>
-          <w:ilvl w:val="3"/>
-          <w:numId w:val="1"/>
-        </w:numPr>
-        <w:pBdr>
-          <w:top w:space="0" w:sz="0" w:val="nil"/>
-          <w:left w:space="0" w:sz="0" w:val="nil"/>
-          <w:bottom w:space="0" w:sz="0" w:val="nil"/>
-          <w:right w:space="0" w:sz="0" w:val="nil"/>
-          <w:between w:space="0" w:sz="0" w:val="nil"/>
-        </w:pBdr>
-        <w:shd w:fill="auto" w:val="clear"/>
-        <w:spacing w:after="0" w:afterAutospacing="0" w:before="0" w:line="259" w:lineRule="auto"/>
-        <w:ind w:left="2880" w:right="0" w:hanging="360"/>
-        <w:jc w:val="left"/>
-        <w:rPr>
-          <w:u w:val="none"/>
-        </w:rPr>
-      </w:pPr>
-      <w:r>
-        <w:rPr>
-          <w:b w:val="1"/>
-          <w:rtl w:val="0"/>
-        </w:rPr>
-        <w:t xml:space="preserve">Inserimento di controlli di input utente, vincoli di sistema per la parte back-end</w:t>
-      </w:r>
-      <w:r>
-        <w:rPr>
-          <w:rtl w:val="0"/>
-        </w:rPr>
-        <w:t xml:space="preserve"> della web page (</w:t>
-      </w:r>
-      <w:r>
-        <w:rPr>
-          <w:u w:val="single"/>
-          <w:rtl w:val="0"/>
-        </w:rPr>
-        <w:t xml:space="preserve">cliente esterno</w:t>
-      </w:r>
-      <w:r>
-        <w:rPr>
-          <w:rtl w:val="0"/>
-        </w:rPr>
-        <w:t xml:space="preserve">). </w:t>
-      </w:r>
-      <w:r>
-        <w:rPr>
-          <w:u w:val="single"/>
-          <w:rtl w:val="0"/>
-        </w:rPr>
-        <w:t xml:space="preserve">Prevedere quindi controlli su inserimento della mail, data, orario d’incontro, personale da incontrare, descrizione (opzionale), nome e cognome</w:t>
-      </w:r>
-      <w:r>
-        <w:rPr>
-          <w:rtl w:val="0"/>
-        </w:rPr>
-        <w:t xml:space="preserve">.</w:t>
-      </w:r>
-    </w:p>
-    <w:p>
-      <w:pPr>
-        <w:numPr>
-          <w:ilvl w:val="3"/>
-          <w:numId w:val="1"/>
-        </w:numPr>
-        <w:spacing w:after="0" w:afterAutospacing="0"/>
-        <w:ind w:left="2880" w:hanging="360"/>
-        <w:rPr>
-          <w:u w:val="none"/>
-        </w:rPr>
-      </w:pPr>
-      <w:r>
-        <w:rPr>
-          <w:b w:val="1"/>
-          <w:rtl w:val="0"/>
-        </w:rPr>
-        <w:t xml:space="preserve">Integrare</w:t>
-      </w:r>
-      <w:r>
-        <w:rPr>
-          <w:rtl w:val="0"/>
-        </w:rPr>
-        <w:t xml:space="preserve"> nella parte back-end l’effettiva </w:t>
-      </w:r>
-      <w:r>
-        <w:rPr>
-          <w:b w:val="1"/>
-          <w:rtl w:val="0"/>
-        </w:rPr>
-        <w:t xml:space="preserve">realizzazione del meeting</w:t>
-      </w:r>
-      <w:r>
-        <w:rPr>
-          <w:rtl w:val="0"/>
-        </w:rPr>
-        <w:t xml:space="preserve">(</w:t>
-      </w:r>
-      <w:r>
-        <w:rPr>
-          <w:u w:val="single"/>
-          <w:rtl w:val="0"/>
-        </w:rPr>
-        <w:t xml:space="preserve">personale autorizzato e cliente esterno</w:t>
-      </w:r>
-      <w:r>
-        <w:rPr>
-          <w:rtl w:val="0"/>
-        </w:rPr>
-        <w:t xml:space="preserve">). Ovvero </w:t>
-      </w:r>
-      <w:r>
-        <w:rPr>
-          <w:b w:val="1"/>
-          <w:rtl w:val="0"/>
-        </w:rPr>
-        <w:t xml:space="preserve">salvataggio del meeting</w:t>
-      </w:r>
-      <w:r>
-        <w:rPr>
-          <w:rtl w:val="0"/>
-        </w:rPr>
-        <w:t xml:space="preserve"> </w:t>
-      </w:r>
-      <w:r>
-        <w:rPr>
-          <w:b w:val="1"/>
-          <w:rtl w:val="0"/>
-        </w:rPr>
-        <w:t xml:space="preserve">nella tabella</w:t>
-      </w:r>
-      <w:r>
-        <w:rPr>
-          <w:rtl w:val="0"/>
-        </w:rPr>
-        <w:t xml:space="preserve"> “</w:t>
-      </w:r>
-      <w:r>
-        <w:rPr>
-          <w:b w:val="1"/>
-          <w:rtl w:val="0"/>
-        </w:rPr>
-        <w:t xml:space="preserve">Meeting</w:t>
-      </w:r>
-      <w:r>
-        <w:rPr>
-          <w:rtl w:val="0"/>
-        </w:rPr>
-        <w:t xml:space="preserve">” (</w:t>
-      </w:r>
-      <w:r>
-        <w:rPr>
-          <w:u w:val="single"/>
-          <w:rtl w:val="0"/>
-        </w:rPr>
-        <w:t xml:space="preserve">memorizzazione di data meeting, orario, identificativo del personale, identificativo meeting, identificativo cliente e descrizione</w:t>
-      </w:r>
-      <w:r>
-        <w:rPr>
-          <w:rtl w:val="0"/>
-        </w:rPr>
-        <w:t xml:space="preserve">),</w:t>
-      </w:r>
-      <w:r>
-        <w:rPr>
-          <w:b w:val="1"/>
-          <w:rtl w:val="0"/>
-        </w:rPr>
-        <w:t xml:space="preserve"> salvataggio cliente, </w:t>
-      </w:r>
-      <w:r>
-        <w:rPr>
-          <w:u w:val="single"/>
-          <w:rtl w:val="0"/>
-        </w:rPr>
-        <w:t xml:space="preserve">del nome,cognome e mail nella tabella</w:t>
-      </w:r>
-      <w:r>
-        <w:rPr>
-          <w:rtl w:val="0"/>
-        </w:rPr>
-        <w:t xml:space="preserve"> “</w:t>
-      </w:r>
-      <w:r>
-        <w:rPr>
-          <w:b w:val="1"/>
-          <w:rtl w:val="0"/>
-        </w:rPr>
-        <w:t xml:space="preserve">Partecipanti</w:t>
-      </w:r>
-      <w:r>
-        <w:rPr>
-          <w:rtl w:val="0"/>
-        </w:rPr>
-        <w:t xml:space="preserve">” (evitando doppioni), </w:t>
-      </w:r>
-      <w:r>
-        <w:rPr>
-          <w:b w:val="1"/>
-          <w:rtl w:val="0"/>
-        </w:rPr>
-        <w:t xml:space="preserve">generazione del qr code</w:t>
-      </w:r>
-      <w:r>
-        <w:rPr>
-          <w:rtl w:val="0"/>
-        </w:rPr>
-        <w:t xml:space="preserve">,</w:t>
-      </w:r>
-      <w:r>
-        <w:rPr>
-          <w:b w:val="1"/>
-          <w:rtl w:val="0"/>
-        </w:rPr>
-        <w:t xml:space="preserve">invio della mail al cliente</w:t>
-      </w:r>
-      <w:r>
-        <w:rPr>
-          <w:rtl w:val="0"/>
-        </w:rPr>
-        <w:t xml:space="preserve"> contenente il qr code, </w:t>
-      </w:r>
-      <w:r>
-        <w:rPr>
-          <w:b w:val="1"/>
-          <w:rtl w:val="0"/>
-        </w:rPr>
-        <w:t xml:space="preserve">salvataggio tracciante meeting</w:t>
-      </w:r>
-      <w:r>
-        <w:rPr>
-          <w:rtl w:val="0"/>
-        </w:rPr>
-        <w:t xml:space="preserve">, ovvero dell’identificativo del cliente, del personale e data nella tabella “M&amp;P”. (N.B Prevedere idea di popolare la tabella M&amp;P solamente alla scansione del qr code in modo da evitare che se qualcuno elimini il meeting prima della data prefissata, non vi sia l’obbligo di aggiornare 2 tabelle a meno che vi sia integrità referenziale nell’eliminazione).</w:t>
-      </w:r>
-    </w:p>
-    <w:p>
-      <w:pPr>
-        <w:numPr>
-          <w:ilvl w:val="2"/>
-          <w:numId w:val="1"/>
-        </w:numPr>
-        <w:spacing w:after="0" w:afterAutospacing="0"/>
-        <w:ind w:left="2160" w:hanging="360"/>
-        <w:rPr>
-          <w:b w:val="1"/>
-          <w:sz w:val="24"/>
-          <w:szCs w:val="24"/>
-        </w:rPr>
-      </w:pPr>
-      <w:r>
-        <w:rPr>
-          <w:b w:val="1"/>
-          <w:sz w:val="24"/>
-          <w:szCs w:val="24"/>
-          <w:u w:val="single"/>
-          <w:rtl w:val="0"/>
-        </w:rPr>
-        <w:t xml:space="preserve">Terzo Prototipo (29/3/2021-30/04/2021)</w:t>
-      </w:r>
-    </w:p>
-    <w:p>
-      <w:pPr>
-        <w:numPr>
-          <w:ilvl w:val="3"/>
-          <w:numId w:val="1"/>
-        </w:numPr>
-        <w:spacing w:after="0" w:afterAutospacing="0"/>
-        <w:ind w:left="2880" w:hanging="360"/>
-        <w:rPr>
-          <w:u w:val="none"/>
-        </w:rPr>
-      </w:pPr>
-      <w:r>
-        <w:rPr>
-          <w:rtl w:val="0"/>
-        </w:rPr>
-        <w:t xml:space="preserve">Sviluppo della </w:t>
-      </w:r>
-      <w:r>
-        <w:rPr>
-          <w:b w:val="1"/>
-          <w:rtl w:val="0"/>
-        </w:rPr>
-        <w:t xml:space="preserve">terza versione del database</w:t>
-      </w:r>
-      <w:r>
-        <w:rPr>
-          <w:rtl w:val="0"/>
-        </w:rPr>
-        <w:t xml:space="preserve">. Realizzazione della tabella “</w:t>
-      </w:r>
-      <w:r>
-        <w:rPr>
-          <w:b w:val="1"/>
-          <w:rtl w:val="0"/>
-        </w:rPr>
-        <w:t xml:space="preserve">Log</w:t>
-      </w:r>
-      <w:r>
-        <w:rPr>
-          <w:rtl w:val="0"/>
-        </w:rPr>
-        <w:t xml:space="preserve">”, che conterrà dei traccianti sugli accessi degli utenti administrator al pannello amministrativo. Prevedere inserimento di vincoli su c</w:t>
-      </w:r>
-      <w:r>
-        <w:rPr>
-          <w:u w:val="single"/>
-          <w:rtl w:val="0"/>
-        </w:rPr>
-        <w:t xml:space="preserve">hiave primaria, id personale, data ultimo accesso, orario ultimo accesso</w:t>
-      </w:r>
-      <w:r>
-        <w:rPr>
-          <w:rtl w:val="0"/>
-        </w:rPr>
-        <w:t xml:space="preserve">.</w:t>
-      </w:r>
-    </w:p>
-    <w:p>
-      <w:pPr>
-        <w:numPr>
-          <w:ilvl w:val="3"/>
-          <w:numId w:val="1"/>
-        </w:numPr>
-        <w:spacing w:after="0" w:afterAutospacing="0"/>
-        <w:ind w:left="2880" w:hanging="360"/>
-        <w:rPr>
-          <w:u w:val="none"/>
-        </w:rPr>
-      </w:pPr>
-      <w:r>
-        <w:rPr>
-          <w:b w:val="1"/>
-          <w:rtl w:val="0"/>
-        </w:rPr>
-        <w:t xml:space="preserve">Miglioramento dell’interfaccia front-end e interazione con l’utente.</w:t>
-      </w:r>
-      <w:r>
-        <w:rPr>
-          <w:rtl w:val="0"/>
-        </w:rPr>
-        <w:t xml:space="preserve"> Inserire </w:t>
-      </w:r>
-      <w:r>
-        <w:rPr>
-          <w:u w:val="single"/>
-          <w:rtl w:val="0"/>
-        </w:rPr>
-        <w:t xml:space="preserve">collegamenti per navigare velocemente tra le pagine, loghi, immagini aziendali (se richieste), migliorie estetiche</w:t>
-      </w:r>
-      <w:r>
-        <w:rPr>
-          <w:rtl w:val="0"/>
-        </w:rPr>
-        <w:t xml:space="preserve">.</w:t>
-      </w:r>
-    </w:p>
-    <w:p>
-      <w:pPr>
-        <w:numPr>
-          <w:ilvl w:val="3"/>
-          <w:numId w:val="1"/>
-        </w:numPr>
-        <w:spacing w:after="0" w:afterAutospacing="0"/>
-        <w:ind w:left="2880" w:hanging="360"/>
-        <w:rPr>
-          <w:u w:val="none"/>
-        </w:rPr>
-      </w:pPr>
-      <w:r>
-        <w:rPr>
-          <w:b w:val="1"/>
-          <w:rtl w:val="0"/>
-        </w:rPr>
-        <w:t xml:space="preserve">Revisione e aggiunta di controlli nella parte back-end</w:t>
-      </w:r>
-      <w:r>
-        <w:rPr>
-          <w:rtl w:val="0"/>
-        </w:rPr>
-        <w:t xml:space="preserve"> per la gestione della tabella “</w:t>
-      </w:r>
-      <w:r>
-        <w:rPr>
-          <w:b w:val="1"/>
-          <w:rtl w:val="0"/>
-        </w:rPr>
-        <w:t xml:space="preserve">Log</w:t>
-      </w:r>
-      <w:r>
-        <w:rPr>
-          <w:rtl w:val="0"/>
-        </w:rPr>
-        <w:t xml:space="preserve">”. Ogni volta che un utente admin effettuerà l’accesso al portale, verranno</w:t>
-      </w:r>
-      <w:r>
-        <w:rPr>
-          <w:u w:val="single"/>
-          <w:rtl w:val="0"/>
-        </w:rPr>
-        <w:t xml:space="preserve"> memorizzate informazioni sul suo ultimo accesso</w:t>
-      </w:r>
-      <w:r>
-        <w:rPr>
-          <w:rtl w:val="0"/>
-        </w:rPr>
-        <w:t xml:space="preserve"> (vedi tabella “Log”). Aggiunta della p</w:t>
-      </w:r>
-      <w:r>
-        <w:rPr>
-          <w:b w:val="1"/>
-          <w:rtl w:val="0"/>
-        </w:rPr>
-        <w:t xml:space="preserve">ossibilità di registrazione di nuovi account admin o SuperAdmin</w:t>
-      </w:r>
-      <w:r>
-        <w:rPr>
-          <w:rtl w:val="0"/>
-        </w:rPr>
-        <w:t xml:space="preserve"> da parte di utente </w:t>
-      </w:r>
-      <w:r>
-        <w:rPr>
-          <w:b w:val="1"/>
-          <w:rtl w:val="0"/>
-        </w:rPr>
-        <w:t xml:space="preserve">SuperAdmin </w:t>
-      </w:r>
-      <w:r>
-        <w:rPr>
-          <w:rtl w:val="0"/>
-        </w:rPr>
-        <w:t xml:space="preserve">(inserito all’inizio o nel corso del progetto, da decidere con azienda).</w:t>
-      </w:r>
-    </w:p>
-    <w:p>
-      <w:pPr>
-        <w:numPr>
-          <w:ilvl w:val="3"/>
-          <w:numId w:val="1"/>
-        </w:numPr>
-        <w:ind w:left="2880" w:hanging="360"/>
-        <w:rPr>
-          <w:u w:val="none"/>
-        </w:rPr>
-      </w:pPr>
-      <w:r>
-        <w:rPr>
-          <w:b w:val="1"/>
-          <w:rtl w:val="0"/>
-        </w:rPr>
-        <w:t xml:space="preserve">Gestione della scannerizzazione</w:t>
-      </w:r>
-      <w:r>
-        <w:rPr>
-          <w:rtl w:val="0"/>
-        </w:rPr>
-        <w:t xml:space="preserve"> del codice </w:t>
-      </w:r>
-      <w:r>
-        <w:rPr>
-          <w:b w:val="1"/>
-          <w:rtl w:val="0"/>
-        </w:rPr>
-        <w:t xml:space="preserve">QR </w:t>
-      </w:r>
-      <w:r>
-        <w:rPr>
-          <w:rtl w:val="0"/>
-        </w:rPr>
-        <w:t xml:space="preserve">all’ingresso (prevedere tutto al più inserimento dell’id meeting manualmente), conseguente </w:t>
-      </w:r>
-      <w:r>
-        <w:rPr>
-          <w:b w:val="1"/>
-          <w:rtl w:val="0"/>
-        </w:rPr>
-        <w:t xml:space="preserve">ricezione di mail d’avviso</w:t>
-      </w:r>
-      <w:r>
-        <w:rPr>
-          <w:rtl w:val="0"/>
-        </w:rPr>
-        <w:t xml:space="preserve">, inserimento nella tabella “</w:t>
-      </w:r>
-      <w:r>
-        <w:rPr>
-          <w:b w:val="1"/>
-          <w:rtl w:val="0"/>
-        </w:rPr>
-        <w:t xml:space="preserve">M&amp;P</w:t>
-      </w:r>
-      <w:r>
-        <w:rPr>
-          <w:rtl w:val="0"/>
-        </w:rPr>
-        <w:t xml:space="preserve">” dell’orario di </w:t>
-      </w:r>
-      <w:r>
-        <w:rPr>
-          <w:b w:val="1"/>
-          <w:rtl w:val="0"/>
-        </w:rPr>
-        <w:t xml:space="preserve">check-in</w:t>
-      </w:r>
-      <w:r>
-        <w:rPr>
-          <w:rtl w:val="0"/>
-        </w:rPr>
-        <w:t xml:space="preserve"> e conseguente orario di </w:t>
-      </w:r>
-      <w:r>
-        <w:rPr>
-          <w:b w:val="1"/>
-          <w:rtl w:val="0"/>
-        </w:rPr>
-        <w:t xml:space="preserve">check-out</w:t>
-      </w:r>
-      <w:r>
-        <w:rPr>
-          <w:rtl w:val="0"/>
-        </w:rPr>
-        <w:t xml:space="preserve">, inserimento del plug-in di posta (Outlook o Google Calendar).</w:t>
-      </w:r>
-    </w:p>
-    <w:p>
-      <w:pPr>
-        <w:rPr/>
-      </w:pPr>
-      <w:r>
-        <w:rPr>
-          <w:rtl w:val="0"/>
-        </w:rPr>
-      </w:r>
-    </w:p>
-    <w:p>
-      <w:pPr>
-        <w:rPr/>
-      </w:pPr>
-      <w:r>
-        <w:rPr>
-          <w:rtl w:val="0"/>
-        </w:rPr>
-        <w:t xml:space="preserve">COMPITI e RUOLI RICHIESTI</w:t>
-      </w:r>
-    </w:p>
-    <w:p>
-      <w:pPr>
-        <w:rPr/>
-      </w:pPr>
-      <w:r>
-        <w:rPr>
-          <w:rtl w:val="0"/>
-        </w:rPr>
-        <w:t xml:space="preserve">Attività di analista, sviluppatore, tester, capo progetto e vice</w:t>
-      </w:r>
-    </w:p>
-    <w:p>
-      <w:pPr>
-        <w:rPr/>
-      </w:pPr>
-      <w:r>
-        <w:rPr>
-          <w:rtl w:val="0"/>
-        </w:rPr>
-        <w:t xml:space="preserve">Cacciarino Matteo (Vice 2): Analista, sviluppatore e tester </w:t>
-      </w:r>
-    </w:p>
-    <w:p>
-      <w:pPr>
-        <w:rPr/>
-      </w:pPr>
-      <w:r>
-        <w:rPr>
-          <w:rtl w:val="0"/>
-        </w:rPr>
-        <w:t xml:space="preserve">Corbetta Davide (Vice 1): Analista, sviluppatore e tester</w:t>
-      </w:r>
-    </w:p>
-    <w:p>
-      <w:pPr>
-        <w:rPr/>
-      </w:pPr>
-      <w:r>
-        <w:rPr>
-          <w:rtl w:val="0"/>
-        </w:rPr>
-        <w:t xml:space="preserve">Erba Lorenzo (Capo Progetto): Analista, sviluppatore e tester</w:t>
       </w:r>
     </w:p>
     <w:p>
@@ -3994,226 +2231,6 @@
   <w:abstractNum w:abstractNumId="1">
     <w:lvl w:ilvl="0">
       <w:start w:val="1"/>
-      <w:numFmt w:val="bullet"/>
-      <w:lvlText w:val="-"/>
-      <w:lvlJc w:val="left"/>
-      <w:pPr>
-        <w:ind w:left="720" w:hanging="360"/>
-      </w:pPr>
-      <w:rPr>
-        <w:u w:val="none"/>
-      </w:rPr>
-    </w:lvl>
-    <w:lvl w:ilvl="1">
-      <w:start w:val="1"/>
-      <w:numFmt w:val="bullet"/>
-      <w:lvlText w:val="-"/>
-      <w:lvlJc w:val="left"/>
-      <w:pPr>
-        <w:ind w:left="1440" w:hanging="360"/>
-      </w:pPr>
-      <w:rPr>
-        <w:u w:val="none"/>
-      </w:rPr>
-    </w:lvl>
-    <w:lvl w:ilvl="2">
-      <w:start w:val="1"/>
-      <w:numFmt w:val="bullet"/>
-      <w:lvlText w:val="-"/>
-      <w:lvlJc w:val="left"/>
-      <w:pPr>
-        <w:ind w:left="2160" w:hanging="360"/>
-      </w:pPr>
-      <w:rPr>
-        <w:u w:val="none"/>
-      </w:rPr>
-    </w:lvl>
-    <w:lvl w:ilvl="3">
-      <w:start w:val="1"/>
-      <w:numFmt w:val="bullet"/>
-      <w:lvlText w:val="-"/>
-      <w:lvlJc w:val="left"/>
-      <w:pPr>
-        <w:ind w:left="2880" w:hanging="360"/>
-      </w:pPr>
-      <w:rPr>
-        <w:u w:val="none"/>
-      </w:rPr>
-    </w:lvl>
-    <w:lvl w:ilvl="4">
-      <w:start w:val="1"/>
-      <w:numFmt w:val="bullet"/>
-      <w:lvlText w:val="-"/>
-      <w:lvlJc w:val="left"/>
-      <w:pPr>
-        <w:ind w:left="3600" w:hanging="360"/>
-      </w:pPr>
-      <w:rPr>
-        <w:u w:val="none"/>
-      </w:rPr>
-    </w:lvl>
-    <w:lvl w:ilvl="5">
-      <w:start w:val="1"/>
-      <w:numFmt w:val="bullet"/>
-      <w:lvlText w:val="-"/>
-      <w:lvlJc w:val="left"/>
-      <w:pPr>
-        <w:ind w:left="4320" w:hanging="360"/>
-      </w:pPr>
-      <w:rPr>
-        <w:u w:val="none"/>
-      </w:rPr>
-    </w:lvl>
-    <w:lvl w:ilvl="6">
-      <w:start w:val="1"/>
-      <w:numFmt w:val="bullet"/>
-      <w:lvlText w:val="-"/>
-      <w:lvlJc w:val="left"/>
-      <w:pPr>
-        <w:ind w:left="5040" w:hanging="360"/>
-      </w:pPr>
-      <w:rPr>
-        <w:u w:val="none"/>
-      </w:rPr>
-    </w:lvl>
-    <w:lvl w:ilvl="7">
-      <w:start w:val="1"/>
-      <w:numFmt w:val="bullet"/>
-      <w:lvlText w:val="-"/>
-      <w:lvlJc w:val="left"/>
-      <w:pPr>
-        <w:ind w:left="5760" w:hanging="360"/>
-      </w:pPr>
-      <w:rPr>
-        <w:u w:val="none"/>
-      </w:rPr>
-    </w:lvl>
-    <w:lvl w:ilvl="8">
-      <w:start w:val="1"/>
-      <w:numFmt w:val="bullet"/>
-      <w:lvlText w:val="-"/>
-      <w:lvlJc w:val="left"/>
-      <w:pPr>
-        <w:ind w:left="6480" w:hanging="360"/>
-      </w:pPr>
-      <w:rPr>
-        <w:u w:val="none"/>
-      </w:rPr>
-    </w:lvl>
-  </w:abstractNum>
-  <w:abstractNum w:abstractNumId="2">
-    <w:lvl w:ilvl="0">
-      <w:start w:val="1"/>
-      <w:numFmt w:val="bullet"/>
-      <w:lvlText w:val="-"/>
-      <w:lvlJc w:val="left"/>
-      <w:pPr>
-        <w:ind w:left="720" w:hanging="360"/>
-      </w:pPr>
-      <w:rPr>
-        <w:u w:val="none"/>
-      </w:rPr>
-    </w:lvl>
-    <w:lvl w:ilvl="1">
-      <w:start w:val="1"/>
-      <w:numFmt w:val="bullet"/>
-      <w:lvlText w:val="-"/>
-      <w:lvlJc w:val="left"/>
-      <w:pPr>
-        <w:ind w:left="1440" w:hanging="360"/>
-      </w:pPr>
-      <w:rPr>
-        <w:u w:val="none"/>
-      </w:rPr>
-    </w:lvl>
-    <w:lvl w:ilvl="2">
-      <w:start w:val="1"/>
-      <w:numFmt w:val="bullet"/>
-      <w:lvlText w:val="-"/>
-      <w:lvlJc w:val="left"/>
-      <w:pPr>
-        <w:ind w:left="2160" w:hanging="360"/>
-      </w:pPr>
-      <w:rPr>
-        <w:u w:val="none"/>
-      </w:rPr>
-    </w:lvl>
-    <w:lvl w:ilvl="3">
-      <w:start w:val="1"/>
-      <w:numFmt w:val="bullet"/>
-      <w:lvlText w:val="-"/>
-      <w:lvlJc w:val="left"/>
-      <w:pPr>
-        <w:ind w:left="2880" w:hanging="360"/>
-      </w:pPr>
-      <w:rPr>
-        <w:u w:val="none"/>
-      </w:rPr>
-    </w:lvl>
-    <w:lvl w:ilvl="4">
-      <w:start w:val="1"/>
-      <w:numFmt w:val="bullet"/>
-      <w:lvlText w:val="-"/>
-      <w:lvlJc w:val="left"/>
-      <w:pPr>
-        <w:ind w:left="3600" w:hanging="360"/>
-      </w:pPr>
-      <w:rPr>
-        <w:u w:val="none"/>
-      </w:rPr>
-    </w:lvl>
-    <w:lvl w:ilvl="5">
-      <w:start w:val="1"/>
-      <w:numFmt w:val="bullet"/>
-      <w:lvlText w:val="-"/>
-      <w:lvlJc w:val="left"/>
-      <w:pPr>
-        <w:ind w:left="4320" w:hanging="360"/>
-      </w:pPr>
-      <w:rPr>
-        <w:u w:val="none"/>
-      </w:rPr>
-    </w:lvl>
-    <w:lvl w:ilvl="6">
-      <w:start w:val="1"/>
-      <w:numFmt w:val="bullet"/>
-      <w:lvlText w:val="-"/>
-      <w:lvlJc w:val="left"/>
-      <w:pPr>
-        <w:ind w:left="5040" w:hanging="360"/>
-      </w:pPr>
-      <w:rPr>
-        <w:u w:val="none"/>
-      </w:rPr>
-    </w:lvl>
-    <w:lvl w:ilvl="7">
-      <w:start w:val="1"/>
-      <w:numFmt w:val="bullet"/>
-      <w:lvlText w:val="-"/>
-      <w:lvlJc w:val="left"/>
-      <w:pPr>
-        <w:ind w:left="5760" w:hanging="360"/>
-      </w:pPr>
-      <w:rPr>
-        <w:u w:val="none"/>
-      </w:rPr>
-    </w:lvl>
-    <w:lvl w:ilvl="8">
-      <w:start w:val="1"/>
-      <w:numFmt w:val="bullet"/>
-      <w:lvlText w:val="-"/>
-      <w:lvlJc w:val="left"/>
-      <w:pPr>
-        <w:ind w:left="6480" w:hanging="360"/>
-      </w:pPr>
-      <w:rPr>
-        <w:u w:val="none"/>
-      </w:rPr>
-    </w:lvl>
-  </w:abstractNum>
-  <w:abstractNum w:abstractNumId="3">
-    <w:lvl w:ilvl="0">
-      <w:start w:val="1"/>
       <w:numFmt w:val="decimal"/>
       <w:lvlText w:val="%1."/>
       <w:lvlJc w:val="left"/>
@@ -4303,7 +2320,7 @@
       <w:rPr/>
     </w:lvl>
   </w:abstractNum>
-  <w:abstractNum w:abstractNumId="4">
+  <w:abstractNum w:abstractNumId="2">
     <w:lvl w:ilvl="0">
       <w:start w:val="1"/>
       <w:numFmt w:val="bullet"/>
@@ -4418,12 +2435,6 @@
   </w:num>
   <w:num w:numId="2">
     <w:abstractNumId w:val="2"/>
-  </w:num>
-  <w:num w:numId="3">
-    <w:abstractNumId w:val="3"/>
-  </w:num>
-  <w:num w:numId="4">
-    <w:abstractNumId w:val="4"/>
   </w:num>
 </w:numbering>
 </file>
@@ -4881,7 +2892,7 @@
 
 <file path=customXML/item1.xml><?xml version="1.0" encoding="utf-8"?>
 <go:gDocsCustomXmlDataStorage xmlns:go="http://customooxmlschemas.google.com/" xmlns:r="http://schemas.openxmlformats.org/officeDocument/2006/relationships">
-  <go:docsCustomData xmlns:go="http://customooxmlschemas.google.com/" roundtripDataSignature="AMtx7mjjzUa0TvTg+CCQIvd0KBAERPY0og==">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</go:docsCustomData>
+  <go:docsCustomData xmlns:go="http://customooxmlschemas.google.com/" roundtripDataSignature="AMtx7mjjzUa0TvTg+CCQIvd0KBAERPY0og==">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</go:docsCustomData>
 </go:gDocsCustomXmlDataStorage>
 </file>
 

</xml_diff>